<commit_message>
Update Planet 3 (SpotMee) Algorithm.docx
</commit_message>
<xml_diff>
--- a/docs/AlgorithmDocs/Planet 3 (SpotMee) Algorithm.docx
+++ b/docs/AlgorithmDocs/Planet 3 (SpotMee) Algorithm.docx
@@ -4,40 +4,14 @@
   <w:body>
     <w:p/>
     <w:p>
-      <w:proofErr w:type="spellStart"/>
-      <w:r>
-        <w:t>SpotMee</w:t>
-      </w:r>
-      <w:proofErr w:type="spellEnd"/>
-      <w:r>
-        <w:t xml:space="preserve"> the muscle planet</w:t>
-      </w:r>
-    </w:p>
-    <w:p>
-      <w:r>
-        <w:t xml:space="preserve">You are at planet </w:t>
-      </w:r>
-      <w:proofErr w:type="spellStart"/>
-      <w:r>
-        <w:t>SpotMee</w:t>
-      </w:r>
-      <w:proofErr w:type="spellEnd"/>
-      <w:r>
-        <w:t xml:space="preserve"> and land in the capital city, </w:t>
-      </w:r>
-      <w:proofErr w:type="spellStart"/>
-      <w:r>
-        <w:t>Brotopia</w:t>
-      </w:r>
-      <w:proofErr w:type="spellEnd"/>
-      <w:r>
-        <w:t xml:space="preserve">. THE MAN is </w:t>
-      </w:r>
-      <w:proofErr w:type="gramStart"/>
-      <w:r>
-        <w:t>definitely here</w:t>
-      </w:r>
-      <w:proofErr w:type="gramEnd"/>
+      <w:r>
+        <w:t>SpotMee the muscle planet</w:t>
+      </w:r>
+    </w:p>
+    <w:p>
+      <w:r>
+        <w:t>You are at planet SpotMee and land in the capital city, Brotopia. THE MAN is definitely here</w:t>
+      </w:r>
       <w:r>
         <w:t>,</w:t>
       </w:r>
@@ -191,13 +165,8 @@
         <w:t>/</w:t>
       </w:r>
       <w:r>
-        <w:t xml:space="preserve"> qty: 20 </w:t>
-      </w:r>
-      <w:proofErr w:type="gramStart"/>
-      <w:r>
-        <w:t>price</w:t>
-      </w:r>
-      <w:proofErr w:type="gramEnd"/>
+        <w:t xml:space="preserve"> qty: 20 price</w:t>
+      </w:r>
       <w:r>
         <w:t>:</w:t>
       </w:r>
@@ -220,15 +189,7 @@
         <w:t>/</w:t>
       </w:r>
       <w:r>
-        <w:t xml:space="preserve"> qty: 3 </w:t>
-      </w:r>
-      <w:proofErr w:type="gramStart"/>
-      <w:r>
-        <w:t>price</w:t>
-      </w:r>
-      <w:proofErr w:type="gramEnd"/>
-      <w:r>
-        <w:t>: 50 mells</w:t>
+        <w:t xml:space="preserve"> qty: 3 price: 50 mells</w:t>
       </w:r>
     </w:p>
     <w:p>
@@ -393,23 +354,7 @@
     </w:p>
     <w:p>
       <w:r>
-        <w:t>“</w:t>
-      </w:r>
-      <w:proofErr w:type="spellStart"/>
-      <w:r>
-        <w:t>Cooooontestants</w:t>
-      </w:r>
-      <w:proofErr w:type="spellEnd"/>
-      <w:r>
-        <w:t xml:space="preserve">!!! There has been a change for the first round! Instead of the traditional </w:t>
-      </w:r>
-      <w:proofErr w:type="spellStart"/>
-      <w:r>
-        <w:t>Brotopia</w:t>
-      </w:r>
-      <w:proofErr w:type="spellEnd"/>
-      <w:r>
-        <w:t xml:space="preserve"> </w:t>
+        <w:t xml:space="preserve">“Cooooontestants!!! There has been a change for the first round! Instead of the traditional Brotopia </w:t>
       </w:r>
       <w:r>
         <w:t>dumbbell</w:t>
@@ -460,11 +405,9 @@
       <w:r>
         <w:t xml:space="preserve">“Welcome contestants!! The first round shall be the traditional </w:t>
       </w:r>
-      <w:bookmarkStart w:id="0" w:name="_GoBack"/>
       <w:r>
         <w:t>Dumbbell</w:t>
       </w:r>
-      <w:bookmarkEnd w:id="0"/>
       <w:r>
         <w:t xml:space="preserve"> fight! Ready, Go!”</w:t>
       </w:r>
@@ -553,15 +496,7 @@
         <w:t>dumbbell</w:t>
       </w:r>
       <w:r>
-        <w:t xml:space="preserve">s </w:t>
-      </w:r>
-      <w:proofErr w:type="gramStart"/>
-      <w:r>
-        <w:t>fails</w:t>
-      </w:r>
-      <w:proofErr w:type="gramEnd"/>
-      <w:r>
-        <w:t xml:space="preserve"> and sends back to original options]</w:t>
+        <w:t>s fails and sends back to original options]</w:t>
       </w:r>
     </w:p>
     <w:p>
@@ -614,7 +549,15 @@
         <w:t xml:space="preserve">You run to the corner of the circular arena and cower in the fetal position. After </w:t>
       </w:r>
       <w:r>
-        <w:t>10 mins of fight, you hear victory! You’re on of the 5 finalists. Move on to round 2.</w:t>
+        <w:t>10 mins of fight, you hear victory! You’re on</w:t>
+      </w:r>
+      <w:r>
+        <w:t>e</w:t>
+      </w:r>
+      <w:bookmarkStart w:id="0" w:name="_GoBack"/>
+      <w:bookmarkEnd w:id="0"/>
+      <w:r>
+        <w:t xml:space="preserve"> of the 5 finalists. Move on to round 2.</w:t>
       </w:r>
     </w:p>
     <w:p>

</xml_diff>